<commit_message>
Refactor device configuration and button mapping logic
Reorganized the code to improve handling of device profiles, button mappings, and HID communication. Introduced MouseCommandBuilder for structured command creation and ResponseParser for handling device responses. Simplified UI components and removed unused code while adding support for reading and writing button configurations directly from/to the device.
</commit_message>
<xml_diff>
--- a/docs/网页驱动通信协议_20250424.docx
+++ b/docs/网页驱动通信协议_20250424.docx
@@ -13649,6 +13649,8 @@
         </w:rPr>
         <w:t>VerString为版本号字符串的Ascii码</w:t>
       </w:r>
+      <w:bookmarkStart w:id="0" w:name="_GoBack"/>
+      <w:bookmarkEnd w:id="0"/>
     </w:p>
     <w:p>
       <w:pPr>
@@ -24976,7 +24978,8 @@
           <w:lang w:val="en-US" w:eastAsia="zh-CN"/>
         </w:rPr>
         <w:object>
-          <v:shape id="_x0000_i1025" o:spt="75" type="#_x0000_t75" style="height:65.4pt;width:72.6pt;" o:ole="t" filled="f" o:preferrelative="t" stroked="f" coordsize="21600,21600">
+          <v:shape id="_x0000_i1026" o:spt="75" type="#_x0000_t75" style="height:65.4pt;width:72.6pt;" o:ole="t" filled="f" o:preferrelative="t" stroked="f" coordsize="21600,21600">
+            <v:path/>
             <v:fill on="f" focussize="0,0"/>
             <v:stroke on="f"/>
             <v:imagedata r:id="rId7" o:title=""/>
@@ -24984,13 +24987,11 @@
             <w10:wrap type="none"/>
             <w10:anchorlock/>
           </v:shape>
-          <o:OLEObject Type="Embed" ProgID="Package" ShapeID="_x0000_i1025" DrawAspect="Icon" ObjectID="_1468075725" r:id="rId6">
+          <o:OLEObject Type="Embed" ProgID="Package" ShapeID="_x0000_i1026" DrawAspect="Icon" ObjectID="_1468075725" r:id="rId6">
             <o:LockedField>false</o:LockedField>
           </o:OLEObject>
         </w:object>
       </w:r>
-      <w:bookmarkStart w:id="0" w:name="_GoBack"/>
-      <w:bookmarkEnd w:id="0"/>
     </w:p>
     <w:sectPr>
       <w:pgSz w:w="11906" w:h="16838"/>
@@ -26044,6 +26045,7 @@
     <w:name w:val="页脚 字符"/>
     <w:basedOn w:val="18"/>
     <w:link w:val="12"/>
+    <w:qFormat/>
     <w:uiPriority w:val="99"/>
     <w:rPr>
       <w:sz w:val="18"/>

</xml_diff>